<commit_message>
Maintenance of i2c toolkit.
</commit_message>
<xml_diff>
--- a/I2cToolkit/I2C Master toolkit documentatie.docx
+++ b/I2cToolkit/I2C Master toolkit documentatie.docx
@@ -1,6 +1,6 @@
 
 <file path=word/document.xml><?xml version="1.0" encoding="utf-8"?>
-<w:document xmlns:wpc="http://schemas.microsoft.com/office/word/2010/wordprocessingCanvas" xmlns:cx="http://schemas.microsoft.com/office/drawing/2014/chartex" xmlns:cx1="http://schemas.microsoft.com/office/drawing/2015/9/8/chartex" xmlns:cx2="http://schemas.microsoft.com/office/drawing/2015/10/21/chartex" xmlns:cx3="http://schemas.microsoft.com/office/drawing/2016/5/9/chartex" xmlns:cx4="http://schemas.microsoft.com/office/drawing/2016/5/10/chartex" xmlns:cx5="http://schemas.microsoft.com/office/drawing/2016/5/11/chartex" xmlns:cx6="http://schemas.microsoft.com/office/drawing/2016/5/12/chartex" xmlns:cx7="http://schemas.microsoft.com/office/drawing/2016/5/13/chartex" xmlns:cx8="http://schemas.microsoft.com/office/drawing/2016/5/14/chartex" xmlns:mc="http://schemas.openxmlformats.org/markup-compatibility/2006" xmlns:aink="http://schemas.microsoft.com/office/drawing/2016/ink" xmlns:am3d="http://schemas.microsoft.com/office/drawing/2017/model3d" xmlns:o="urn:schemas-microsoft-com:office:office" xmlns:r="http://schemas.openxmlformats.org/officeDocument/2006/relationships" xmlns:m="http://schemas.openxmlformats.org/officeDocument/2006/math" xmlns:v="urn:schemas-microsoft-com:vml" xmlns:wp14="http://schemas.microsoft.com/office/word/2010/wordprocessingDrawing" xmlns:wp="http://schemas.openxmlformats.org/drawingml/2006/wordprocessingDrawing" xmlns:w10="urn:schemas-microsoft-com:office:word" xmlns:w="http://schemas.openxmlformats.org/wordprocessingml/2006/main" xmlns:w14="http://schemas.microsoft.com/office/word/2010/wordml" xmlns:w15="http://schemas.microsoft.com/office/word/2012/wordml" xmlns:w16cex="http://schemas.microsoft.com/office/word/2018/wordml/cex" xmlns:w16cid="http://schemas.microsoft.com/office/word/2016/wordml/cid" xmlns:w16="http://schemas.microsoft.com/office/word/2018/wordml" xmlns:w16se="http://schemas.microsoft.com/office/word/2015/wordml/symex" xmlns:wpg="http://schemas.microsoft.com/office/word/2010/wordprocessingGroup" xmlns:wpi="http://schemas.microsoft.com/office/word/2010/wordprocessingInk" xmlns:wne="http://schemas.microsoft.com/office/word/2006/wordml" xmlns:wps="http://schemas.microsoft.com/office/word/2010/wordprocessingShape" mc:Ignorable="w14 w15 w16se w16cid w16 w16cex wp14">
+<w:document xmlns:wpc="http://schemas.microsoft.com/office/word/2010/wordprocessingCanvas" xmlns:cx="http://schemas.microsoft.com/office/drawing/2014/chartex" xmlns:cx1="http://schemas.microsoft.com/office/drawing/2015/9/8/chartex" xmlns:cx2="http://schemas.microsoft.com/office/drawing/2015/10/21/chartex" xmlns:cx3="http://schemas.microsoft.com/office/drawing/2016/5/9/chartex" xmlns:cx4="http://schemas.microsoft.com/office/drawing/2016/5/10/chartex" xmlns:cx5="http://schemas.microsoft.com/office/drawing/2016/5/11/chartex" xmlns:cx6="http://schemas.microsoft.com/office/drawing/2016/5/12/chartex" xmlns:cx7="http://schemas.microsoft.com/office/drawing/2016/5/13/chartex" xmlns:cx8="http://schemas.microsoft.com/office/drawing/2016/5/14/chartex" xmlns:mc="http://schemas.openxmlformats.org/markup-compatibility/2006" xmlns:aink="http://schemas.microsoft.com/office/drawing/2016/ink" xmlns:am3d="http://schemas.microsoft.com/office/drawing/2017/model3d" xmlns:o="urn:schemas-microsoft-com:office:office" xmlns:r="http://schemas.openxmlformats.org/officeDocument/2006/relationships" xmlns:m="http://schemas.openxmlformats.org/officeDocument/2006/math" xmlns:v="urn:schemas-microsoft-com:vml" xmlns:wp14="http://schemas.microsoft.com/office/word/2010/wordprocessingDrawing" xmlns:wp="http://schemas.openxmlformats.org/drawingml/2006/wordprocessingDrawing" xmlns:w10="urn:schemas-microsoft-com:office:word" xmlns:w="http://schemas.openxmlformats.org/wordprocessingml/2006/main" xmlns:w14="http://schemas.microsoft.com/office/word/2010/wordml" xmlns:w15="http://schemas.microsoft.com/office/word/2012/wordml" xmlns:w16cex="http://schemas.microsoft.com/office/word/2018/wordml/cex" xmlns:w16cid="http://schemas.microsoft.com/office/word/2016/wordml/cid" xmlns:w16="http://schemas.microsoft.com/office/word/2018/wordml" xmlns:w16sdtdh="http://schemas.microsoft.com/office/word/2020/wordml/sdtdatahash" xmlns:w16se="http://schemas.microsoft.com/office/word/2015/wordml/symex" xmlns:wpg="http://schemas.microsoft.com/office/word/2010/wordprocessingGroup" xmlns:wpi="http://schemas.microsoft.com/office/word/2010/wordprocessingInk" xmlns:wne="http://schemas.microsoft.com/office/word/2006/wordml" xmlns:wps="http://schemas.microsoft.com/office/word/2010/wordprocessingShape" mc:Ignorable="w14 w15 w16se w16cid w16 w16cex w16sdtdh wp14">
   <w:body>
     <w:p>
       <w:pPr>
@@ -1932,117 +1932,6 @@
           </w:p>
         </w:tc>
       </w:tr>
-      <w:tr>
-        <w:tc>
-          <w:tcPr>
-            <w:cnfStyle w:val="001000000000" w:firstRow="0" w:lastRow="0" w:firstColumn="1" w:lastColumn="0" w:oddVBand="0" w:evenVBand="0" w:oddHBand="0" w:evenHBand="0" w:firstRowFirstColumn="0" w:firstRowLastColumn="0" w:lastRowFirstColumn="0" w:lastRowLastColumn="0"/>
-            <w:tcW w:w="1384" w:type="dxa"/>
-          </w:tcPr>
-          <w:p>
-            <w:pPr>
-              <w:rPr>
-                <w:b w:val="0"/>
-              </w:rPr>
-            </w:pPr>
-            <w:proofErr w:type="spellStart"/>
-            <w:proofErr w:type="gramStart"/>
-            <w:r>
-              <w:rPr>
-                <w:b w:val="0"/>
-              </w:rPr>
-              <w:t>fill</w:t>
-            </w:r>
-            <w:proofErr w:type="spellEnd"/>
-            <w:proofErr w:type="gramEnd"/>
-          </w:p>
-        </w:tc>
-        <w:tc>
-          <w:tcPr>
-            <w:tcW w:w="1843" w:type="dxa"/>
-          </w:tcPr>
-          <w:p>
-            <w:pPr>
-              <w:jc w:val="center"/>
-              <w:cnfStyle w:val="000000000000" w:firstRow="0" w:lastRow="0" w:firstColumn="0" w:lastColumn="0" w:oddVBand="0" w:evenVBand="0" w:oddHBand="0" w:evenHBand="0" w:firstRowFirstColumn="0" w:firstRowLastColumn="0" w:lastRowFirstColumn="0" w:lastRowLastColumn="0"/>
-            </w:pPr>
-            <w:proofErr w:type="spellStart"/>
-            <w:r>
-              <w:t>Addr</w:t>
-            </w:r>
-            <w:proofErr w:type="spellEnd"/>
-            <w:r>
-              <w:t xml:space="preserve"> </w:t>
-            </w:r>
-            <w:proofErr w:type="spellStart"/>
-            <w:r>
-              <w:t>Size</w:t>
-            </w:r>
-            <w:proofErr w:type="spellEnd"/>
-            <w:r>
-              <w:t xml:space="preserve"> Value</w:t>
-            </w:r>
-          </w:p>
-        </w:tc>
-        <w:tc>
-          <w:tcPr>
-            <w:tcW w:w="6520" w:type="dxa"/>
-          </w:tcPr>
-          <w:p>
-            <w:pPr>
-              <w:cnfStyle w:val="000000000000" w:firstRow="0" w:lastRow="0" w:firstColumn="0" w:lastColumn="0" w:oddVBand="0" w:evenVBand="0" w:oddHBand="0" w:evenHBand="0" w:firstRowFirstColumn="0" w:firstRowLastColumn="0" w:lastRowFirstColumn="0" w:lastRowLastColumn="0"/>
-            </w:pPr>
-            <w:r>
-              <w:t xml:space="preserve">Vul </w:t>
-            </w:r>
-            <w:proofErr w:type="spellStart"/>
-            <w:r>
-              <w:t>eeprom</w:t>
-            </w:r>
-            <w:proofErr w:type="spellEnd"/>
-            <w:r>
-              <w:t xml:space="preserve"> met slave </w:t>
-            </w:r>
-            <w:proofErr w:type="spellStart"/>
-            <w:r>
-              <w:t>ad</w:t>
-            </w:r>
-            <w:r>
-              <w:t>d</w:t>
-            </w:r>
-            <w:r>
-              <w:t>res</w:t>
-            </w:r>
-            <w:r>
-              <w:t>s</w:t>
-            </w:r>
-            <w:proofErr w:type="spellEnd"/>
-            <w:r>
-              <w:t xml:space="preserve"> &lt;</w:t>
-            </w:r>
-            <w:proofErr w:type="spellStart"/>
-            <w:r>
-              <w:t>Addr</w:t>
-            </w:r>
-            <w:proofErr w:type="spellEnd"/>
-            <w:r>
-              <w:t>&gt; en grootte &lt;</w:t>
-            </w:r>
-            <w:proofErr w:type="spellStart"/>
-            <w:r>
-              <w:t>Size</w:t>
-            </w:r>
-            <w:proofErr w:type="spellEnd"/>
-            <w:proofErr w:type="gramStart"/>
-            <w:r>
-              <w:t>&gt;  (</w:t>
-            </w:r>
-            <w:proofErr w:type="gramEnd"/>
-            <w:r>
-              <w:t>in bytes, veelvoud van 16) met waarde &lt;Value&gt;.</w:t>
-            </w:r>
-          </w:p>
-        </w:tc>
-      </w:tr>
     </w:tbl>
     <w:p/>
     <w:sectPr>
@@ -2057,7 +1946,7 @@
 </file>
 
 <file path=word/endnotes.xml><?xml version="1.0" encoding="utf-8"?>
-<w:endnotes xmlns:wpc="http://schemas.microsoft.com/office/word/2010/wordprocessingCanvas" xmlns:cx="http://schemas.microsoft.com/office/drawing/2014/chartex" xmlns:cx1="http://schemas.microsoft.com/office/drawing/2015/9/8/chartex" xmlns:cx2="http://schemas.microsoft.com/office/drawing/2015/10/21/chartex" xmlns:cx3="http://schemas.microsoft.com/office/drawing/2016/5/9/chartex" xmlns:cx4="http://schemas.microsoft.com/office/drawing/2016/5/10/chartex" xmlns:cx5="http://schemas.microsoft.com/office/drawing/2016/5/11/chartex" xmlns:cx6="http://schemas.microsoft.com/office/drawing/2016/5/12/chartex" xmlns:cx7="http://schemas.microsoft.com/office/drawing/2016/5/13/chartex" xmlns:cx8="http://schemas.microsoft.com/office/drawing/2016/5/14/chartex" xmlns:mc="http://schemas.openxmlformats.org/markup-compatibility/2006" xmlns:aink="http://schemas.microsoft.com/office/drawing/2016/ink" xmlns:am3d="http://schemas.microsoft.com/office/drawing/2017/model3d" xmlns:o="urn:schemas-microsoft-com:office:office" xmlns:r="http://schemas.openxmlformats.org/officeDocument/2006/relationships" xmlns:m="http://schemas.openxmlformats.org/officeDocument/2006/math" xmlns:v="urn:schemas-microsoft-com:vml" xmlns:wp14="http://schemas.microsoft.com/office/word/2010/wordprocessingDrawing" xmlns:wp="http://schemas.openxmlformats.org/drawingml/2006/wordprocessingDrawing" xmlns:w10="urn:schemas-microsoft-com:office:word" xmlns:w="http://schemas.openxmlformats.org/wordprocessingml/2006/main" xmlns:w14="http://schemas.microsoft.com/office/word/2010/wordml" xmlns:w15="http://schemas.microsoft.com/office/word/2012/wordml" xmlns:w16cex="http://schemas.microsoft.com/office/word/2018/wordml/cex" xmlns:w16cid="http://schemas.microsoft.com/office/word/2016/wordml/cid" xmlns:w16="http://schemas.microsoft.com/office/word/2018/wordml" xmlns:w16se="http://schemas.microsoft.com/office/word/2015/wordml/symex" xmlns:wpg="http://schemas.microsoft.com/office/word/2010/wordprocessingGroup" xmlns:wpi="http://schemas.microsoft.com/office/word/2010/wordprocessingInk" xmlns:wne="http://schemas.microsoft.com/office/word/2006/wordml" xmlns:wps="http://schemas.microsoft.com/office/word/2010/wordprocessingShape" mc:Ignorable="w14 w15 w16se w16cid w16 w16cex wp14">
+<w:endnotes xmlns:wpc="http://schemas.microsoft.com/office/word/2010/wordprocessingCanvas" xmlns:cx="http://schemas.microsoft.com/office/drawing/2014/chartex" xmlns:cx1="http://schemas.microsoft.com/office/drawing/2015/9/8/chartex" xmlns:cx2="http://schemas.microsoft.com/office/drawing/2015/10/21/chartex" xmlns:cx3="http://schemas.microsoft.com/office/drawing/2016/5/9/chartex" xmlns:cx4="http://schemas.microsoft.com/office/drawing/2016/5/10/chartex" xmlns:cx5="http://schemas.microsoft.com/office/drawing/2016/5/11/chartex" xmlns:cx6="http://schemas.microsoft.com/office/drawing/2016/5/12/chartex" xmlns:cx7="http://schemas.microsoft.com/office/drawing/2016/5/13/chartex" xmlns:cx8="http://schemas.microsoft.com/office/drawing/2016/5/14/chartex" xmlns:mc="http://schemas.openxmlformats.org/markup-compatibility/2006" xmlns:aink="http://schemas.microsoft.com/office/drawing/2016/ink" xmlns:am3d="http://schemas.microsoft.com/office/drawing/2017/model3d" xmlns:o="urn:schemas-microsoft-com:office:office" xmlns:r="http://schemas.openxmlformats.org/officeDocument/2006/relationships" xmlns:m="http://schemas.openxmlformats.org/officeDocument/2006/math" xmlns:v="urn:schemas-microsoft-com:vml" xmlns:wp14="http://schemas.microsoft.com/office/word/2010/wordprocessingDrawing" xmlns:wp="http://schemas.openxmlformats.org/drawingml/2006/wordprocessingDrawing" xmlns:w10="urn:schemas-microsoft-com:office:word" xmlns:w="http://schemas.openxmlformats.org/wordprocessingml/2006/main" xmlns:w14="http://schemas.microsoft.com/office/word/2010/wordml" xmlns:w15="http://schemas.microsoft.com/office/word/2012/wordml" xmlns:w16cex="http://schemas.microsoft.com/office/word/2018/wordml/cex" xmlns:w16cid="http://schemas.microsoft.com/office/word/2016/wordml/cid" xmlns:w16="http://schemas.microsoft.com/office/word/2018/wordml" xmlns:w16sdtdh="http://schemas.microsoft.com/office/word/2020/wordml/sdtdatahash" xmlns:w16se="http://schemas.microsoft.com/office/word/2015/wordml/symex" xmlns:wpg="http://schemas.microsoft.com/office/word/2010/wordprocessingGroup" xmlns:wpi="http://schemas.microsoft.com/office/word/2010/wordprocessingInk" xmlns:wne="http://schemas.microsoft.com/office/word/2006/wordml" xmlns:wps="http://schemas.microsoft.com/office/word/2010/wordprocessingShape" mc:Ignorable="w14 w15 w16se w16cid w16 w16cex w16sdtdh wp14">
   <w:endnote w:type="separator" w:id="-1">
     <w:p>
       <w:pPr>
@@ -2082,7 +1971,7 @@
 </file>
 
 <file path=word/footer1.xml><?xml version="1.0" encoding="utf-8"?>
-<w:ftr xmlns:wpc="http://schemas.microsoft.com/office/word/2010/wordprocessingCanvas" xmlns:cx="http://schemas.microsoft.com/office/drawing/2014/chartex" xmlns:cx1="http://schemas.microsoft.com/office/drawing/2015/9/8/chartex" xmlns:cx2="http://schemas.microsoft.com/office/drawing/2015/10/21/chartex" xmlns:cx3="http://schemas.microsoft.com/office/drawing/2016/5/9/chartex" xmlns:cx4="http://schemas.microsoft.com/office/drawing/2016/5/10/chartex" xmlns:cx5="http://schemas.microsoft.com/office/drawing/2016/5/11/chartex" xmlns:cx6="http://schemas.microsoft.com/office/drawing/2016/5/12/chartex" xmlns:cx7="http://schemas.microsoft.com/office/drawing/2016/5/13/chartex" xmlns:cx8="http://schemas.microsoft.com/office/drawing/2016/5/14/chartex" xmlns:mc="http://schemas.openxmlformats.org/markup-compatibility/2006" xmlns:aink="http://schemas.microsoft.com/office/drawing/2016/ink" xmlns:am3d="http://schemas.microsoft.com/office/drawing/2017/model3d" xmlns:o="urn:schemas-microsoft-com:office:office" xmlns:r="http://schemas.openxmlformats.org/officeDocument/2006/relationships" xmlns:m="http://schemas.openxmlformats.org/officeDocument/2006/math" xmlns:v="urn:schemas-microsoft-com:vml" xmlns:wp14="http://schemas.microsoft.com/office/word/2010/wordprocessingDrawing" xmlns:wp="http://schemas.openxmlformats.org/drawingml/2006/wordprocessingDrawing" xmlns:w10="urn:schemas-microsoft-com:office:word" xmlns:w="http://schemas.openxmlformats.org/wordprocessingml/2006/main" xmlns:w14="http://schemas.microsoft.com/office/word/2010/wordml" xmlns:w15="http://schemas.microsoft.com/office/word/2012/wordml" xmlns:w16cex="http://schemas.microsoft.com/office/word/2018/wordml/cex" xmlns:w16cid="http://schemas.microsoft.com/office/word/2016/wordml/cid" xmlns:w16="http://schemas.microsoft.com/office/word/2018/wordml" xmlns:w16se="http://schemas.microsoft.com/office/word/2015/wordml/symex" xmlns:wpg="http://schemas.microsoft.com/office/word/2010/wordprocessingGroup" xmlns:wpi="http://schemas.microsoft.com/office/word/2010/wordprocessingInk" xmlns:wne="http://schemas.microsoft.com/office/word/2006/wordml" xmlns:wps="http://schemas.microsoft.com/office/word/2010/wordprocessingShape" mc:Ignorable="w14 w15 w16se w16cid w16 w16cex wp14">
+<w:ftr xmlns:wpc="http://schemas.microsoft.com/office/word/2010/wordprocessingCanvas" xmlns:cx="http://schemas.microsoft.com/office/drawing/2014/chartex" xmlns:cx1="http://schemas.microsoft.com/office/drawing/2015/9/8/chartex" xmlns:cx2="http://schemas.microsoft.com/office/drawing/2015/10/21/chartex" xmlns:cx3="http://schemas.microsoft.com/office/drawing/2016/5/9/chartex" xmlns:cx4="http://schemas.microsoft.com/office/drawing/2016/5/10/chartex" xmlns:cx5="http://schemas.microsoft.com/office/drawing/2016/5/11/chartex" xmlns:cx6="http://schemas.microsoft.com/office/drawing/2016/5/12/chartex" xmlns:cx7="http://schemas.microsoft.com/office/drawing/2016/5/13/chartex" xmlns:cx8="http://schemas.microsoft.com/office/drawing/2016/5/14/chartex" xmlns:mc="http://schemas.openxmlformats.org/markup-compatibility/2006" xmlns:aink="http://schemas.microsoft.com/office/drawing/2016/ink" xmlns:am3d="http://schemas.microsoft.com/office/drawing/2017/model3d" xmlns:o="urn:schemas-microsoft-com:office:office" xmlns:r="http://schemas.openxmlformats.org/officeDocument/2006/relationships" xmlns:m="http://schemas.openxmlformats.org/officeDocument/2006/math" xmlns:v="urn:schemas-microsoft-com:vml" xmlns:wp14="http://schemas.microsoft.com/office/word/2010/wordprocessingDrawing" xmlns:wp="http://schemas.openxmlformats.org/drawingml/2006/wordprocessingDrawing" xmlns:w10="urn:schemas-microsoft-com:office:word" xmlns:w="http://schemas.openxmlformats.org/wordprocessingml/2006/main" xmlns:w14="http://schemas.microsoft.com/office/word/2010/wordml" xmlns:w15="http://schemas.microsoft.com/office/word/2012/wordml" xmlns:w16cex="http://schemas.microsoft.com/office/word/2018/wordml/cex" xmlns:w16cid="http://schemas.microsoft.com/office/word/2016/wordml/cid" xmlns:w16="http://schemas.microsoft.com/office/word/2018/wordml" xmlns:w16sdtdh="http://schemas.microsoft.com/office/word/2020/wordml/sdtdatahash" xmlns:w16se="http://schemas.microsoft.com/office/word/2015/wordml/symex" xmlns:wpg="http://schemas.microsoft.com/office/word/2010/wordprocessingGroup" xmlns:wpi="http://schemas.microsoft.com/office/word/2010/wordprocessingInk" xmlns:wne="http://schemas.microsoft.com/office/word/2006/wordml" xmlns:wps="http://schemas.microsoft.com/office/word/2010/wordprocessingShape" mc:Ignorable="w14 w15 w16se w16cid w16 w16cex w16sdtdh wp14">
   <w:p>
     <w:pPr>
       <w:pStyle w:val="Footer"/>
@@ -2165,7 +2054,7 @@
 </file>
 
 <file path=word/footnotes.xml><?xml version="1.0" encoding="utf-8"?>
-<w:footnotes xmlns:wpc="http://schemas.microsoft.com/office/word/2010/wordprocessingCanvas" xmlns:cx="http://schemas.microsoft.com/office/drawing/2014/chartex" xmlns:cx1="http://schemas.microsoft.com/office/drawing/2015/9/8/chartex" xmlns:cx2="http://schemas.microsoft.com/office/drawing/2015/10/21/chartex" xmlns:cx3="http://schemas.microsoft.com/office/drawing/2016/5/9/chartex" xmlns:cx4="http://schemas.microsoft.com/office/drawing/2016/5/10/chartex" xmlns:cx5="http://schemas.microsoft.com/office/drawing/2016/5/11/chartex" xmlns:cx6="http://schemas.microsoft.com/office/drawing/2016/5/12/chartex" xmlns:cx7="http://schemas.microsoft.com/office/drawing/2016/5/13/chartex" xmlns:cx8="http://schemas.microsoft.com/office/drawing/2016/5/14/chartex" xmlns:mc="http://schemas.openxmlformats.org/markup-compatibility/2006" xmlns:aink="http://schemas.microsoft.com/office/drawing/2016/ink" xmlns:am3d="http://schemas.microsoft.com/office/drawing/2017/model3d" xmlns:o="urn:schemas-microsoft-com:office:office" xmlns:r="http://schemas.openxmlformats.org/officeDocument/2006/relationships" xmlns:m="http://schemas.openxmlformats.org/officeDocument/2006/math" xmlns:v="urn:schemas-microsoft-com:vml" xmlns:wp14="http://schemas.microsoft.com/office/word/2010/wordprocessingDrawing" xmlns:wp="http://schemas.openxmlformats.org/drawingml/2006/wordprocessingDrawing" xmlns:w10="urn:schemas-microsoft-com:office:word" xmlns:w="http://schemas.openxmlformats.org/wordprocessingml/2006/main" xmlns:w14="http://schemas.microsoft.com/office/word/2010/wordml" xmlns:w15="http://schemas.microsoft.com/office/word/2012/wordml" xmlns:w16cex="http://schemas.microsoft.com/office/word/2018/wordml/cex" xmlns:w16cid="http://schemas.microsoft.com/office/word/2016/wordml/cid" xmlns:w16="http://schemas.microsoft.com/office/word/2018/wordml" xmlns:w16se="http://schemas.microsoft.com/office/word/2015/wordml/symex" xmlns:wpg="http://schemas.microsoft.com/office/word/2010/wordprocessingGroup" xmlns:wpi="http://schemas.microsoft.com/office/word/2010/wordprocessingInk" xmlns:wne="http://schemas.microsoft.com/office/word/2006/wordml" xmlns:wps="http://schemas.microsoft.com/office/word/2010/wordprocessingShape" mc:Ignorable="w14 w15 w16se w16cid w16 w16cex wp14">
+<w:footnotes xmlns:wpc="http://schemas.microsoft.com/office/word/2010/wordprocessingCanvas" xmlns:cx="http://schemas.microsoft.com/office/drawing/2014/chartex" xmlns:cx1="http://schemas.microsoft.com/office/drawing/2015/9/8/chartex" xmlns:cx2="http://schemas.microsoft.com/office/drawing/2015/10/21/chartex" xmlns:cx3="http://schemas.microsoft.com/office/drawing/2016/5/9/chartex" xmlns:cx4="http://schemas.microsoft.com/office/drawing/2016/5/10/chartex" xmlns:cx5="http://schemas.microsoft.com/office/drawing/2016/5/11/chartex" xmlns:cx6="http://schemas.microsoft.com/office/drawing/2016/5/12/chartex" xmlns:cx7="http://schemas.microsoft.com/office/drawing/2016/5/13/chartex" xmlns:cx8="http://schemas.microsoft.com/office/drawing/2016/5/14/chartex" xmlns:mc="http://schemas.openxmlformats.org/markup-compatibility/2006" xmlns:aink="http://schemas.microsoft.com/office/drawing/2016/ink" xmlns:am3d="http://schemas.microsoft.com/office/drawing/2017/model3d" xmlns:o="urn:schemas-microsoft-com:office:office" xmlns:r="http://schemas.openxmlformats.org/officeDocument/2006/relationships" xmlns:m="http://schemas.openxmlformats.org/officeDocument/2006/math" xmlns:v="urn:schemas-microsoft-com:vml" xmlns:wp14="http://schemas.microsoft.com/office/word/2010/wordprocessingDrawing" xmlns:wp="http://schemas.openxmlformats.org/drawingml/2006/wordprocessingDrawing" xmlns:w10="urn:schemas-microsoft-com:office:word" xmlns:w="http://schemas.openxmlformats.org/wordprocessingml/2006/main" xmlns:w14="http://schemas.microsoft.com/office/word/2010/wordml" xmlns:w15="http://schemas.microsoft.com/office/word/2012/wordml" xmlns:w16cex="http://schemas.microsoft.com/office/word/2018/wordml/cex" xmlns:w16cid="http://schemas.microsoft.com/office/word/2016/wordml/cid" xmlns:w16="http://schemas.microsoft.com/office/word/2018/wordml" xmlns:w16sdtdh="http://schemas.microsoft.com/office/word/2020/wordml/sdtdatahash" xmlns:w16se="http://schemas.microsoft.com/office/word/2015/wordml/symex" xmlns:wpg="http://schemas.microsoft.com/office/word/2010/wordprocessingGroup" xmlns:wpi="http://schemas.microsoft.com/office/word/2010/wordprocessingInk" xmlns:wne="http://schemas.microsoft.com/office/word/2006/wordml" xmlns:wps="http://schemas.microsoft.com/office/word/2010/wordprocessingShape" mc:Ignorable="w14 w15 w16se w16cid w16 w16cex w16sdtdh wp14">
   <w:footnote w:type="separator" w:id="-1">
     <w:p>
       <w:pPr>
@@ -2190,7 +2079,7 @@
 </file>
 
 <file path=word/numbering.xml><?xml version="1.0" encoding="utf-8"?>
-<w:numbering xmlns:wpc="http://schemas.microsoft.com/office/word/2010/wordprocessingCanvas" xmlns:cx="http://schemas.microsoft.com/office/drawing/2014/chartex" xmlns:cx1="http://schemas.microsoft.com/office/drawing/2015/9/8/chartex" xmlns:cx2="http://schemas.microsoft.com/office/drawing/2015/10/21/chartex" xmlns:cx3="http://schemas.microsoft.com/office/drawing/2016/5/9/chartex" xmlns:cx4="http://schemas.microsoft.com/office/drawing/2016/5/10/chartex" xmlns:cx5="http://schemas.microsoft.com/office/drawing/2016/5/11/chartex" xmlns:cx6="http://schemas.microsoft.com/office/drawing/2016/5/12/chartex" xmlns:cx7="http://schemas.microsoft.com/office/drawing/2016/5/13/chartex" xmlns:cx8="http://schemas.microsoft.com/office/drawing/2016/5/14/chartex" xmlns:mc="http://schemas.openxmlformats.org/markup-compatibility/2006" xmlns:aink="http://schemas.microsoft.com/office/drawing/2016/ink" xmlns:am3d="http://schemas.microsoft.com/office/drawing/2017/model3d" xmlns:o="urn:schemas-microsoft-com:office:office" xmlns:r="http://schemas.openxmlformats.org/officeDocument/2006/relationships" xmlns:m="http://schemas.openxmlformats.org/officeDocument/2006/math" xmlns:v="urn:schemas-microsoft-com:vml" xmlns:wp14="http://schemas.microsoft.com/office/word/2010/wordprocessingDrawing" xmlns:wp="http://schemas.openxmlformats.org/drawingml/2006/wordprocessingDrawing" xmlns:w10="urn:schemas-microsoft-com:office:word" xmlns:w="http://schemas.openxmlformats.org/wordprocessingml/2006/main" xmlns:w14="http://schemas.microsoft.com/office/word/2010/wordml" xmlns:w15="http://schemas.microsoft.com/office/word/2012/wordml" xmlns:w16cex="http://schemas.microsoft.com/office/word/2018/wordml/cex" xmlns:w16cid="http://schemas.microsoft.com/office/word/2016/wordml/cid" xmlns:w16="http://schemas.microsoft.com/office/word/2018/wordml" xmlns:w16se="http://schemas.microsoft.com/office/word/2015/wordml/symex" xmlns:wpg="http://schemas.microsoft.com/office/word/2010/wordprocessingGroup" xmlns:wpi="http://schemas.microsoft.com/office/word/2010/wordprocessingInk" xmlns:wne="http://schemas.microsoft.com/office/word/2006/wordml" xmlns:wps="http://schemas.microsoft.com/office/word/2010/wordprocessingShape" mc:Ignorable="w14 w15 w16se w16cid w16 w16cex wp14">
+<w:numbering xmlns:wpc="http://schemas.microsoft.com/office/word/2010/wordprocessingCanvas" xmlns:cx="http://schemas.microsoft.com/office/drawing/2014/chartex" xmlns:cx1="http://schemas.microsoft.com/office/drawing/2015/9/8/chartex" xmlns:cx2="http://schemas.microsoft.com/office/drawing/2015/10/21/chartex" xmlns:cx3="http://schemas.microsoft.com/office/drawing/2016/5/9/chartex" xmlns:cx4="http://schemas.microsoft.com/office/drawing/2016/5/10/chartex" xmlns:cx5="http://schemas.microsoft.com/office/drawing/2016/5/11/chartex" xmlns:cx6="http://schemas.microsoft.com/office/drawing/2016/5/12/chartex" xmlns:cx7="http://schemas.microsoft.com/office/drawing/2016/5/13/chartex" xmlns:cx8="http://schemas.microsoft.com/office/drawing/2016/5/14/chartex" xmlns:mc="http://schemas.openxmlformats.org/markup-compatibility/2006" xmlns:aink="http://schemas.microsoft.com/office/drawing/2016/ink" xmlns:am3d="http://schemas.microsoft.com/office/drawing/2017/model3d" xmlns:o="urn:schemas-microsoft-com:office:office" xmlns:r="http://schemas.openxmlformats.org/officeDocument/2006/relationships" xmlns:m="http://schemas.openxmlformats.org/officeDocument/2006/math" xmlns:v="urn:schemas-microsoft-com:vml" xmlns:wp14="http://schemas.microsoft.com/office/word/2010/wordprocessingDrawing" xmlns:wp="http://schemas.openxmlformats.org/drawingml/2006/wordprocessingDrawing" xmlns:w10="urn:schemas-microsoft-com:office:word" xmlns:w="http://schemas.openxmlformats.org/wordprocessingml/2006/main" xmlns:w14="http://schemas.microsoft.com/office/word/2010/wordml" xmlns:w15="http://schemas.microsoft.com/office/word/2012/wordml" xmlns:w16cex="http://schemas.microsoft.com/office/word/2018/wordml/cex" xmlns:w16cid="http://schemas.microsoft.com/office/word/2016/wordml/cid" xmlns:w16="http://schemas.microsoft.com/office/word/2018/wordml" xmlns:w16sdtdh="http://schemas.microsoft.com/office/word/2020/wordml/sdtdatahash" xmlns:w16se="http://schemas.microsoft.com/office/word/2015/wordml/symex" xmlns:wpg="http://schemas.microsoft.com/office/word/2010/wordprocessingGroup" xmlns:wpi="http://schemas.microsoft.com/office/word/2010/wordprocessingInk" xmlns:wne="http://schemas.microsoft.com/office/word/2006/wordml" xmlns:wps="http://schemas.microsoft.com/office/word/2010/wordprocessingShape" mc:Ignorable="w14 w15 w16se w16cid w16 w16cex w16sdtdh wp14">
   <w:abstractNum w:abstractNumId="0" w15:restartNumberingAfterBreak="0">
     <w:nsid w:val="745833D6"/>
     <w:multiLevelType w:val="hybridMultilevel"/>
@@ -2310,7 +2199,7 @@
 </file>
 
 <file path=word/styles.xml><?xml version="1.0" encoding="utf-8"?>
-<w:styles xmlns:mc="http://schemas.openxmlformats.org/markup-compatibility/2006" xmlns:r="http://schemas.openxmlformats.org/officeDocument/2006/relationships" xmlns:w="http://schemas.openxmlformats.org/wordprocessingml/2006/main" xmlns:w14="http://schemas.microsoft.com/office/word/2010/wordml" xmlns:w15="http://schemas.microsoft.com/office/word/2012/wordml" xmlns:w16cex="http://schemas.microsoft.com/office/word/2018/wordml/cex" xmlns:w16cid="http://schemas.microsoft.com/office/word/2016/wordml/cid" xmlns:w16="http://schemas.microsoft.com/office/word/2018/wordml" xmlns:w16se="http://schemas.microsoft.com/office/word/2015/wordml/symex" mc:Ignorable="w14 w15 w16se w16cid w16 w16cex">
+<w:styles xmlns:mc="http://schemas.openxmlformats.org/markup-compatibility/2006" xmlns:r="http://schemas.openxmlformats.org/officeDocument/2006/relationships" xmlns:w="http://schemas.openxmlformats.org/wordprocessingml/2006/main" xmlns:w14="http://schemas.microsoft.com/office/word/2010/wordml" xmlns:w15="http://schemas.microsoft.com/office/word/2012/wordml" xmlns:w16cex="http://schemas.microsoft.com/office/word/2018/wordml/cex" xmlns:w16cid="http://schemas.microsoft.com/office/word/2016/wordml/cid" xmlns:w16="http://schemas.microsoft.com/office/word/2018/wordml" xmlns:w16sdtdh="http://schemas.microsoft.com/office/word/2020/wordml/sdtdatahash" xmlns:w16se="http://schemas.microsoft.com/office/word/2015/wordml/symex" mc:Ignorable="w14 w15 w16se w16cid w16 w16cex w16sdtdh">
   <w:docDefaults>
     <w:rPrDefault>
       <w:rPr>
@@ -2432,6 +2321,7 @@
     <w:lsdException w:name="HTML Sample" w:semiHidden="1" w:unhideWhenUsed="1"/>
     <w:lsdException w:name="HTML Typewriter" w:semiHidden="1" w:unhideWhenUsed="1"/>
     <w:lsdException w:name="HTML Variable" w:semiHidden="1" w:unhideWhenUsed="1"/>
+    <w:lsdException w:name="Normal Table" w:semiHidden="1" w:unhideWhenUsed="1"/>
     <w:lsdException w:name="annotation subject" w:semiHidden="1" w:unhideWhenUsed="1"/>
     <w:lsdException w:name="No List" w:semiHidden="1" w:unhideWhenUsed="1"/>
     <w:lsdException w:name="Outline List 1" w:semiHidden="1" w:unhideWhenUsed="1"/>
@@ -2478,8 +2368,10 @@
     <w:lsdException w:name="Table Subtle 2" w:semiHidden="1" w:unhideWhenUsed="1"/>
     <w:lsdException w:name="Table Web 1" w:semiHidden="1" w:unhideWhenUsed="1"/>
     <w:lsdException w:name="Table Web 2" w:semiHidden="1" w:unhideWhenUsed="1"/>
+    <w:lsdException w:name="Table Web 3" w:semiHidden="1" w:unhideWhenUsed="1"/>
     <w:lsdException w:name="Balloon Text" w:semiHidden="1" w:unhideWhenUsed="1"/>
     <w:lsdException w:name="Table Grid" w:uiPriority="59"/>
+    <w:lsdException w:name="Table Theme" w:semiHidden="1" w:unhideWhenUsed="1"/>
     <w:lsdException w:name="Placeholder Text" w:semiHidden="1"/>
     <w:lsdException w:name="No Spacing" w:uiPriority="1" w:qFormat="1"/>
     <w:lsdException w:name="Light Shading" w:uiPriority="60"/>

</xml_diff>